<commit_message>
Final Grading Template Update
</commit_message>
<xml_diff>
--- a/20095363_Mateusz_Leszkiewicz.docx
+++ b/20095363_Mateusz_Leszkiewicz.docx
@@ -85,12 +85,13 @@
         <w:t>:</w:t>
       </w:r>
       <w:r>
-        <w:t xml:space="preserve"> ___________________________________</w:t>
+        <w:t xml:space="preserve"> </w:t>
       </w:r>
       <w:r>
-        <w:tab/>
+        <w:t>https://youtu.be/DnSCPF5qhqY</w:t>
       </w:r>
     </w:p>
+    <w:p/>
     <w:tbl>
       <w:tblPr>
         <w:tblStyle w:val="GridTable4"/>
@@ -1353,13 +1354,12 @@
                 <w:sz w:val="20"/>
                 <w:szCs w:val="20"/>
               </w:rPr>
-              <w:t>tags)</w:t>
+              <w:t>tags</w:t>
             </w:r>
           </w:p>
         </w:tc>
       </w:tr>
     </w:tbl>
-    <w:p/>
     <w:p/>
     <w:sectPr>
       <w:pgSz w:w="16840" w:h="11900" w:orient="landscape"/>
@@ -2488,6 +2488,27 @@
       <w:lang w:val="en-IE" w:eastAsia="en-GB"/>
     </w:rPr>
   </w:style>
+  <w:style w:type="character" w:styleId="Hyperlink">
+    <w:name w:val="Hyperlink"/>
+    <w:basedOn w:val="DefaultParagraphFont"/>
+    <w:uiPriority w:val="99"/>
+    <w:unhideWhenUsed/>
+    <w:rsid w:val="00E31DDA"/>
+    <w:rPr>
+      <w:color w:val="0563C1" w:themeColor="hyperlink"/>
+      <w:u w:val="single"/>
+    </w:rPr>
+  </w:style>
+  <w:style w:type="character" w:styleId="UnresolvedMention">
+    <w:name w:val="Unresolved Mention"/>
+    <w:basedOn w:val="DefaultParagraphFont"/>
+    <w:uiPriority w:val="99"/>
+    <w:rsid w:val="00E31DDA"/>
+    <w:rPr>
+      <w:color w:val="605E5C"/>
+      <w:shd w:val="clear" w:color="auto" w:fill="E1DFDD"/>
+    </w:rPr>
+  </w:style>
 </w:styles>
 </file>
 

</xml_diff>